<commit_message>
static/Chat Hangout Documentation.docx  deleted. No longer needed
</commit_message>
<xml_diff>
--- a/static/Chat Hangout Documentation.docx
+++ b/static/Chat Hangout Documentation.docx
@@ -70,13 +70,7 @@
     </w:p>
     <w:p>
       <w:r>
-        <w:t xml:space="preserve">The hangout App is a great tool for students </w:t>
-      </w:r>
-      <w:r>
-        <w:t xml:space="preserve">to communicate </w:t>
-      </w:r>
-      <w:r>
-        <w:t xml:space="preserve">with their peers </w:t>
+        <w:t xml:space="preserve">The hangout App is a great tool for students to communicate with their peers </w:t>
       </w:r>
       <w:r>
         <w:t xml:space="preserve">and discuss course related topics outside class in a more casual environment. </w:t>
@@ -95,25 +89,7 @@
     </w:p>
     <w:p>
       <w:r>
-        <w:t xml:space="preserve">The Google Hangouts page is only accessible for authenticated users. In addition, </w:t>
-      </w:r>
-      <w:r>
-        <w:t xml:space="preserve">the student </w:t>
-      </w:r>
-      <w:r>
-        <w:t xml:space="preserve">would have to be enrolled in at </w:t>
-      </w:r>
-      <w:r>
-        <w:t>least one course</w:t>
-      </w:r>
-      <w:r>
-        <w:t xml:space="preserve"> in order to use the </w:t>
-      </w:r>
-      <w:r>
-        <w:t>app</w:t>
-      </w:r>
-      <w:r>
-        <w:t xml:space="preserve">. </w:t>
+        <w:t xml:space="preserve">The Google Hangouts page is only accessible for authenticated users. In addition, the student would have to be enrolled in at least one course in order to use the app. </w:t>
       </w:r>
     </w:p>
     <w:p>
@@ -1569,10 +1545,9 @@
         <w:rPr>
           <w:color w:val="FF0000"/>
         </w:rPr>
-        <w:t xml:space="preserve">Delete chat.js </w:t>
-      </w:r>
-    </w:p>
-    <w:p/>
+        <w:t xml:space="preserve"> </w:t>
+      </w:r>
+    </w:p>
     <w:p>
       <w:pPr>
         <w:pStyle w:val="ListParagraph"/>
@@ -1620,34 +1595,47 @@
         <w:t xml:space="preserve">start-hangout.png </w:t>
       </w:r>
     </w:p>
-    <w:p>
-      <w:pPr>
-        <w:pStyle w:val="ListParagraph"/>
-      </w:pPr>
-    </w:p>
-    <w:p>
-      <w:pPr>
-        <w:pStyle w:val="ListParagraph"/>
-      </w:pPr>
-    </w:p>
-    <w:p/>
-    <w:p>
-      <w:pPr>
-        <w:pStyle w:val="ListParagraph"/>
-      </w:pPr>
-    </w:p>
-    <w:p/>
-    <w:p>
-      <w:pPr>
-        <w:ind w:firstLine="720"/>
-      </w:pPr>
-    </w:p>
-    <w:p/>
-    <w:p/>
-    <w:p>
+    <w:p/>
+    <w:p>
+      <w:r>
+        <w:t>Static</w:t>
+      </w:r>
+    </w:p>
+    <w:p>
+      <w:pPr>
+        <w:pStyle w:val="ListParagraph"/>
+        <w:numPr>
+          <w:ilvl w:val="0"/>
+          <w:numId w:val="1"/>
+        </w:numPr>
+      </w:pPr>
+      <w:r>
+        <w:t xml:space="preserve"> Chat Hangout Documentation.docx</w:t>
+      </w:r>
+    </w:p>
+    <w:p/>
+    <w:p>
+      <w:pPr>
+        <w:pStyle w:val="ListParagraph"/>
+      </w:pPr>
       <w:bookmarkStart w:id="0" w:name="_GoBack"/>
       <w:bookmarkEnd w:id="0"/>
     </w:p>
+    <w:p/>
+    <w:p>
+      <w:pPr>
+        <w:pStyle w:val="ListParagraph"/>
+      </w:pPr>
+    </w:p>
+    <w:p/>
+    <w:p>
+      <w:pPr>
+        <w:ind w:firstLine="720"/>
+      </w:pPr>
+    </w:p>
+    <w:p/>
+    <w:p/>
+    <w:p/>
     <w:p/>
     <w:sectPr>
       <w:pgSz w:w="12240" w:h="15840"/>
@@ -2498,6 +2486,7 @@
   <w:style w:type="character" w:default="1" w:styleId="DefaultParagraphFont">
     <w:name w:val="Default Paragraph Font"/>
     <w:uiPriority w:val="1"/>
+    <w:semiHidden/>
     <w:unhideWhenUsed/>
   </w:style>
   <w:style w:type="table" w:default="1" w:styleId="TableNormal">

</xml_diff>